<commit_message>
Project Report v2.0 with pdf
</commit_message>
<xml_diff>
--- a/report/CS5272 - Group 05 Project Report.docx
+++ b/report/CS5272 - Group 05 Project Report.docx
@@ -2556,8 +2556,6 @@
         </w:rPr>
         <w:t>Input(s)</w:t>
       </w:r>
-      <w:bookmarkStart w:id="0" w:name="_GoBack"/>
-      <w:bookmarkEnd w:id="0"/>
     </w:p>
     <w:tbl>
       <w:tblPr>
@@ -3884,7 +3882,7 @@
               <wp:posOffset>304800</wp:posOffset>
             </wp:positionV>
             <wp:extent cx="6524625" cy="3257550"/>
-            <wp:effectExtent l="0" t="0" r="9525" b="0"/>
+            <wp:effectExtent l="19050" t="19050" r="28575" b="19050"/>
             <wp:wrapNone/>
             <wp:docPr id="1" name="Picture 1"/>
             <wp:cNvGraphicFramePr>
@@ -3917,6 +3915,11 @@
                     <a:prstGeom prst="rect">
                       <a:avLst/>
                     </a:prstGeom>
+                    <a:ln>
+                      <a:solidFill>
+                        <a:schemeClr val="tx1"/>
+                      </a:solidFill>
+                    </a:ln>
                   </pic:spPr>
                 </pic:pic>
               </a:graphicData>
@@ -4040,8 +4043,8 @@
         </w:rPr>
         <w:drawing>
           <wp:inline distT="0" distB="0" distL="0" distR="0">
-            <wp:extent cx="5772150" cy="2828925"/>
-            <wp:effectExtent l="0" t="0" r="0" b="9525"/>
+            <wp:extent cx="5772150" cy="2771775"/>
+            <wp:effectExtent l="19050" t="19050" r="19050" b="28575"/>
             <wp:docPr id="2" name="Picture 2"/>
             <wp:cNvGraphicFramePr>
               <a:graphicFrameLocks xmlns:a="http://schemas.openxmlformats.org/drawingml/2006/main" noChangeAspect="1"/>
@@ -4068,11 +4071,16 @@
                   <pic:spPr>
                     <a:xfrm>
                       <a:off x="0" y="0"/>
-                      <a:ext cx="5772150" cy="2828925"/>
+                      <a:ext cx="5772150" cy="2771775"/>
                     </a:xfrm>
                     <a:prstGeom prst="rect">
                       <a:avLst/>
                     </a:prstGeom>
+                    <a:ln>
+                      <a:solidFill>
+                        <a:schemeClr val="tx1"/>
+                      </a:solidFill>
+                    </a:ln>
                   </pic:spPr>
                 </pic:pic>
               </a:graphicData>
@@ -4097,7 +4105,17 @@
           <w:sz w:val="24"/>
           <w:szCs w:val="24"/>
         </w:rPr>
-        <w:t xml:space="preserve">In this module, the state of the interior lights is dependent on the states of the engine and the door. Also, depending on the duration, these lights will either turn off immediately or dimmed down till there is no light. </w:t>
+        <w:t xml:space="preserve">In this module, the state of the interior lights is dependent on the states of the engine and the door. </w:t>
+      </w:r>
+      <w:bookmarkStart w:id="0" w:name="_GoBack"/>
+      <w:bookmarkEnd w:id="0"/>
+      <w:r>
+        <w:rPr>
+          <w:rFonts w:ascii="Times New Roman" w:hAnsi="Times New Roman" w:cs="Times New Roman"/>
+          <w:sz w:val="24"/>
+          <w:szCs w:val="24"/>
+        </w:rPr>
+        <w:t xml:space="preserve">Also, depending on the duration, these lights will either turn off immediately or dimmed down till there is no light. </w:t>
       </w:r>
     </w:p>
     <w:p>
@@ -5661,6 +5679,36 @@
       <w:color w:val="808080"/>
     </w:rPr>
   </w:style>
+  <w:style w:type="paragraph" w:styleId="BalloonText">
+    <w:name w:val="Balloon Text"/>
+    <w:basedOn w:val="Normal"/>
+    <w:link w:val="BalloonTextChar"/>
+    <w:uiPriority w:val="99"/>
+    <w:semiHidden/>
+    <w:unhideWhenUsed/>
+    <w:rsid w:val="00C37572"/>
+    <w:pPr>
+      <w:spacing w:after="0" w:line="240" w:lineRule="auto"/>
+    </w:pPr>
+    <w:rPr>
+      <w:rFonts w:ascii="Segoe UI" w:hAnsi="Segoe UI" w:cs="Segoe UI"/>
+      <w:sz w:val="18"/>
+      <w:szCs w:val="18"/>
+    </w:rPr>
+  </w:style>
+  <w:style w:type="character" w:customStyle="1" w:styleId="BalloonTextChar">
+    <w:name w:val="Balloon Text Char"/>
+    <w:basedOn w:val="DefaultParagraphFont"/>
+    <w:link w:val="BalloonText"/>
+    <w:uiPriority w:val="99"/>
+    <w:semiHidden/>
+    <w:rsid w:val="00C37572"/>
+    <w:rPr>
+      <w:rFonts w:ascii="Segoe UI" w:hAnsi="Segoe UI" w:cs="Segoe UI"/>
+      <w:sz w:val="18"/>
+      <w:szCs w:val="18"/>
+    </w:rPr>
+  </w:style>
 </w:styles>
 </file>
 

</xml_diff>

<commit_message>
Project Report v3.0 with pdf & Presentation Script
</commit_message>
<xml_diff>
--- a/report/CS5272 - Group 05 Project Report.docx
+++ b/report/CS5272 - Group 05 Project Report.docx
@@ -4037,15 +4037,16 @@
       </w:r>
     </w:p>
     <w:p>
+      <w:bookmarkStart w:id="0" w:name="_GoBack"/>
       <w:r>
         <w:rPr>
           <w:noProof/>
         </w:rPr>
         <w:drawing>
-          <wp:inline distT="0" distB="0" distL="0" distR="0">
-            <wp:extent cx="5772150" cy="2771775"/>
-            <wp:effectExtent l="19050" t="19050" r="19050" b="28575"/>
-            <wp:docPr id="2" name="Picture 2"/>
+          <wp:inline distT="0" distB="0" distL="0" distR="0" wp14:anchorId="064F259F" wp14:editId="65E3C5B1">
+            <wp:extent cx="6067425" cy="2781300"/>
+            <wp:effectExtent l="19050" t="19050" r="28575" b="19050"/>
+            <wp:docPr id="7" name="Picture 7"/>
             <wp:cNvGraphicFramePr>
               <a:graphicFrameLocks xmlns:a="http://schemas.openxmlformats.org/drawingml/2006/main" noChangeAspect="1"/>
             </wp:cNvGraphicFramePr>
@@ -4053,17 +4054,11 @@
               <a:graphicData uri="http://schemas.openxmlformats.org/drawingml/2006/picture">
                 <pic:pic xmlns:pic="http://schemas.openxmlformats.org/drawingml/2006/picture">
                   <pic:nvPicPr>
-                    <pic:cNvPr id="2" name="Internal Lights Module.png"/>
+                    <pic:cNvPr id="1" name=""/>
                     <pic:cNvPicPr/>
                   </pic:nvPicPr>
                   <pic:blipFill>
-                    <a:blip r:embed="rId8">
-                      <a:extLst>
-                        <a:ext uri="{28A0092B-C50C-407E-A947-70E740481C1C}">
-                          <a14:useLocalDpi xmlns:a14="http://schemas.microsoft.com/office/drawing/2010/main" val="0"/>
-                        </a:ext>
-                      </a:extLst>
-                    </a:blip>
+                    <a:blip r:embed="rId8"/>
                     <a:stretch>
                       <a:fillRect/>
                     </a:stretch>
@@ -4071,7 +4066,7 @@
                   <pic:spPr>
                     <a:xfrm>
                       <a:off x="0" y="0"/>
-                      <a:ext cx="5772150" cy="2771775"/>
+                      <a:ext cx="6067425" cy="2781300"/>
                     </a:xfrm>
                     <a:prstGeom prst="rect">
                       <a:avLst/>
@@ -4088,6 +4083,7 @@
           </wp:inline>
         </w:drawing>
       </w:r>
+      <w:bookmarkEnd w:id="0"/>
     </w:p>
     <w:p>
       <w:pPr>
@@ -4105,17 +4101,7 @@
           <w:sz w:val="24"/>
           <w:szCs w:val="24"/>
         </w:rPr>
-        <w:t xml:space="preserve">In this module, the state of the interior lights is dependent on the states of the engine and the door. </w:t>
-      </w:r>
-      <w:bookmarkStart w:id="0" w:name="_GoBack"/>
-      <w:bookmarkEnd w:id="0"/>
-      <w:r>
-        <w:rPr>
-          <w:rFonts w:ascii="Times New Roman" w:hAnsi="Times New Roman" w:cs="Times New Roman"/>
-          <w:sz w:val="24"/>
-          <w:szCs w:val="24"/>
-        </w:rPr>
-        <w:t xml:space="preserve">Also, depending on the duration, these lights will either turn off immediately or dimmed down till there is no light. </w:t>
+        <w:t xml:space="preserve">In this module, the state of the interior lights is dependent on the states of the engine and the door. Also, depending on the duration, these lights will either turn off immediately or dimmed down till there is no light. </w:t>
       </w:r>
     </w:p>
     <w:p>
@@ -4321,7 +4307,7 @@
           <w:sz w:val="24"/>
           <w:szCs w:val="24"/>
         </w:rPr>
-        <w:t xml:space="preserve">At the moment when the brake is pressed via the custom force sensor, </w:t>
+        <w:t xml:space="preserve">At the moment when the brake is pressed via the force sensor, </w:t>
       </w:r>
       <w:r>
         <w:rPr>

</xml_diff>

<commit_message>
Project Report v3.0 with pdf and page numbers
</commit_message>
<xml_diff>
--- a/report/CS5272 - Group 05 Project Report.docx
+++ b/report/CS5272 - Group 05 Project Report.docx
@@ -3642,6 +3642,8 @@
         <w:lastRenderedPageBreak/>
         <w:t>Headlights Module</w:t>
       </w:r>
+      <w:bookmarkStart w:id="0" w:name="_GoBack"/>
+      <w:bookmarkEnd w:id="0"/>
     </w:p>
     <w:p>
       <w:r>
@@ -3664,7 +3666,7 @@
                     <pic:cNvPicPr/>
                   </pic:nvPicPr>
                   <pic:blipFill>
-                    <a:blip r:embed="rId5">
+                    <a:blip r:embed="rId7">
                       <a:extLst>
                         <a:ext uri="{28A0092B-C50C-407E-A947-70E740481C1C}">
                           <a14:useLocalDpi xmlns:a14="http://schemas.microsoft.com/office/drawing/2010/main" val="0"/>
@@ -3791,7 +3793,7 @@
                     <pic:cNvPicPr/>
                   </pic:nvPicPr>
                   <pic:blipFill>
-                    <a:blip r:embed="rId6">
+                    <a:blip r:embed="rId8">
                       <a:extLst>
                         <a:ext uri="{28A0092B-C50C-407E-A947-70E740481C1C}">
                           <a14:useLocalDpi xmlns:a14="http://schemas.microsoft.com/office/drawing/2010/main" val="0"/>
@@ -3896,7 +3898,7 @@
                     <pic:cNvPicPr/>
                   </pic:nvPicPr>
                   <pic:blipFill>
-                    <a:blip r:embed="rId7">
+                    <a:blip r:embed="rId9">
                       <a:extLst>
                         <a:ext uri="{28A0092B-C50C-407E-A947-70E740481C1C}">
                           <a14:useLocalDpi xmlns:a14="http://schemas.microsoft.com/office/drawing/2010/main" val="0"/>
@@ -4037,7 +4039,6 @@
       </w:r>
     </w:p>
     <w:p>
-      <w:bookmarkStart w:id="0" w:name="_GoBack"/>
       <w:r>
         <w:rPr>
           <w:noProof/>
@@ -4058,7 +4059,7 @@
                     <pic:cNvPicPr/>
                   </pic:nvPicPr>
                   <pic:blipFill>
-                    <a:blip r:embed="rId8"/>
+                    <a:blip r:embed="rId10"/>
                     <a:stretch>
                       <a:fillRect/>
                     </a:stretch>
@@ -4083,7 +4084,6 @@
           </wp:inline>
         </w:drawing>
       </w:r>
-      <w:bookmarkEnd w:id="0"/>
     </w:p>
     <w:p>
       <w:pPr>
@@ -4143,7 +4143,7 @@
                     <pic:cNvPicPr/>
                   </pic:nvPicPr>
                   <pic:blipFill>
-                    <a:blip r:embed="rId9">
+                    <a:blip r:embed="rId11">
                       <a:extLst>
                         <a:ext uri="{28A0092B-C50C-407E-A947-70E740481C1C}">
                           <a14:useLocalDpi xmlns:a14="http://schemas.microsoft.com/office/drawing/2010/main" val="0"/>
@@ -4563,13 +4563,143 @@
       </w:r>
     </w:p>
     <w:sectPr>
+      <w:footerReference w:type="default" r:id="rId12"/>
       <w:pgSz w:w="12240" w:h="15840"/>
-      <w:pgMar w:top="900" w:right="1440" w:bottom="990" w:left="1440" w:header="720" w:footer="720" w:gutter="0"/>
+      <w:pgMar w:top="630" w:right="1440" w:bottom="990" w:left="1440" w:header="720" w:footer="720" w:gutter="0"/>
       <w:cols w:space="720"/>
       <w:docGrid w:linePitch="360"/>
     </w:sectPr>
   </w:body>
 </w:document>
+</file>
+
+<file path=word/endnotes.xml><?xml version="1.0" encoding="utf-8"?>
+<w:endnotes xmlns:wpc="http://schemas.microsoft.com/office/word/2010/wordprocessingCanvas" xmlns:mc="http://schemas.openxmlformats.org/markup-compatibility/2006" xmlns:o="urn:schemas-microsoft-com:office:office" xmlns:r="http://schemas.openxmlformats.org/officeDocument/2006/relationships" xmlns:m="http://schemas.openxmlformats.org/officeDocument/2006/math" xmlns:v="urn:schemas-microsoft-com:vml" xmlns:wp14="http://schemas.microsoft.com/office/word/2010/wordprocessingDrawing" xmlns:wp="http://schemas.openxmlformats.org/drawingml/2006/wordprocessingDrawing" xmlns:w10="urn:schemas-microsoft-com:office:word" xmlns:w="http://schemas.openxmlformats.org/wordprocessingml/2006/main" xmlns:w14="http://schemas.microsoft.com/office/word/2010/wordml" xmlns:w15="http://schemas.microsoft.com/office/word/2012/wordml" xmlns:wpg="http://schemas.microsoft.com/office/word/2010/wordprocessingGroup" xmlns:wpi="http://schemas.microsoft.com/office/word/2010/wordprocessingInk" xmlns:wne="http://schemas.microsoft.com/office/word/2006/wordml" xmlns:wps="http://schemas.microsoft.com/office/word/2010/wordprocessingShape" mc:Ignorable="w14 w15 wp14">
+  <w:endnote w:type="separator" w:id="-1">
+    <w:p>
+      <w:pPr>
+        <w:spacing w:after="0" w:line="240" w:lineRule="auto"/>
+      </w:pPr>
+      <w:r>
+        <w:separator/>
+      </w:r>
+    </w:p>
+  </w:endnote>
+  <w:endnote w:type="continuationSeparator" w:id="0">
+    <w:p>
+      <w:pPr>
+        <w:spacing w:after="0" w:line="240" w:lineRule="auto"/>
+      </w:pPr>
+      <w:r>
+        <w:continuationSeparator/>
+      </w:r>
+    </w:p>
+  </w:endnote>
+</w:endnotes>
+</file>
+
+<file path=word/footer1.xml><?xml version="1.0" encoding="utf-8"?>
+<w:ftr xmlns:wpc="http://schemas.microsoft.com/office/word/2010/wordprocessingCanvas" xmlns:mc="http://schemas.openxmlformats.org/markup-compatibility/2006" xmlns:o="urn:schemas-microsoft-com:office:office" xmlns:r="http://schemas.openxmlformats.org/officeDocument/2006/relationships" xmlns:m="http://schemas.openxmlformats.org/officeDocument/2006/math" xmlns:v="urn:schemas-microsoft-com:vml" xmlns:wp14="http://schemas.microsoft.com/office/word/2010/wordprocessingDrawing" xmlns:wp="http://schemas.openxmlformats.org/drawingml/2006/wordprocessingDrawing" xmlns:w10="urn:schemas-microsoft-com:office:word" xmlns:w="http://schemas.openxmlformats.org/wordprocessingml/2006/main" xmlns:w14="http://schemas.microsoft.com/office/word/2010/wordml" xmlns:w15="http://schemas.microsoft.com/office/word/2012/wordml" xmlns:wpg="http://schemas.microsoft.com/office/word/2010/wordprocessingGroup" xmlns:wpi="http://schemas.microsoft.com/office/word/2010/wordprocessingInk" xmlns:wne="http://schemas.microsoft.com/office/word/2006/wordml" xmlns:wps="http://schemas.microsoft.com/office/word/2010/wordprocessingShape" mc:Ignorable="w14 w15 wp14">
+  <w:sdt>
+    <w:sdtPr>
+      <w:id w:val="-1743171738"/>
+      <w:docPartObj>
+        <w:docPartGallery w:val="Page Numbers (Bottom of Page)"/>
+        <w:docPartUnique/>
+      </w:docPartObj>
+    </w:sdtPr>
+    <w:sdtEndPr>
+      <w:rPr>
+        <w:color w:val="7F7F7F" w:themeColor="background1" w:themeShade="7F"/>
+        <w:spacing w:val="60"/>
+      </w:rPr>
+    </w:sdtEndPr>
+    <w:sdtContent>
+      <w:p>
+        <w:pPr>
+          <w:pStyle w:val="Footer"/>
+          <w:pBdr>
+            <w:top w:val="single" w:sz="4" w:space="1" w:color="D9D9D9" w:themeColor="background1" w:themeShade="D9"/>
+          </w:pBdr>
+          <w:jc w:val="right"/>
+          <w:rPr>
+            <w:b/>
+            <w:bCs/>
+          </w:rPr>
+        </w:pPr>
+        <w:r>
+          <w:fldChar w:fldCharType="begin"/>
+        </w:r>
+        <w:r>
+          <w:instrText xml:space="preserve"> PAGE   \* MERGEFORMAT </w:instrText>
+        </w:r>
+        <w:r>
+          <w:fldChar w:fldCharType="separate"/>
+        </w:r>
+        <w:r>
+          <w:rPr>
+            <w:b/>
+            <w:bCs/>
+            <w:noProof/>
+          </w:rPr>
+          <w:t>7</w:t>
+        </w:r>
+        <w:r>
+          <w:rPr>
+            <w:b/>
+            <w:bCs/>
+            <w:noProof/>
+          </w:rPr>
+          <w:fldChar w:fldCharType="end"/>
+        </w:r>
+        <w:r>
+          <w:rPr>
+            <w:b/>
+            <w:bCs/>
+          </w:rPr>
+          <w:t xml:space="preserve"> | </w:t>
+        </w:r>
+        <w:r>
+          <w:rPr>
+            <w:color w:val="7F7F7F" w:themeColor="background1" w:themeShade="7F"/>
+            <w:spacing w:val="60"/>
+          </w:rPr>
+          <w:t>Page</w:t>
+        </w:r>
+      </w:p>
+    </w:sdtContent>
+  </w:sdt>
+  <w:p>
+    <w:pPr>
+      <w:pStyle w:val="Footer"/>
+    </w:pPr>
+  </w:p>
+</w:ftr>
+</file>
+
+<file path=word/footnotes.xml><?xml version="1.0" encoding="utf-8"?>
+<w:footnotes xmlns:wpc="http://schemas.microsoft.com/office/word/2010/wordprocessingCanvas" xmlns:mc="http://schemas.openxmlformats.org/markup-compatibility/2006" xmlns:o="urn:schemas-microsoft-com:office:office" xmlns:r="http://schemas.openxmlformats.org/officeDocument/2006/relationships" xmlns:m="http://schemas.openxmlformats.org/officeDocument/2006/math" xmlns:v="urn:schemas-microsoft-com:vml" xmlns:wp14="http://schemas.microsoft.com/office/word/2010/wordprocessingDrawing" xmlns:wp="http://schemas.openxmlformats.org/drawingml/2006/wordprocessingDrawing" xmlns:w10="urn:schemas-microsoft-com:office:word" xmlns:w="http://schemas.openxmlformats.org/wordprocessingml/2006/main" xmlns:w14="http://schemas.microsoft.com/office/word/2010/wordml" xmlns:w15="http://schemas.microsoft.com/office/word/2012/wordml" xmlns:wpg="http://schemas.microsoft.com/office/word/2010/wordprocessingGroup" xmlns:wpi="http://schemas.microsoft.com/office/word/2010/wordprocessingInk" xmlns:wne="http://schemas.microsoft.com/office/word/2006/wordml" xmlns:wps="http://schemas.microsoft.com/office/word/2010/wordprocessingShape" mc:Ignorable="w14 w15 wp14">
+  <w:footnote w:type="separator" w:id="-1">
+    <w:p>
+      <w:pPr>
+        <w:spacing w:after="0" w:line="240" w:lineRule="auto"/>
+      </w:pPr>
+      <w:r>
+        <w:separator/>
+      </w:r>
+    </w:p>
+  </w:footnote>
+  <w:footnote w:type="continuationSeparator" w:id="0">
+    <w:p>
+      <w:pPr>
+        <w:spacing w:after="0" w:line="240" w:lineRule="auto"/>
+      </w:pPr>
+      <w:r>
+        <w:continuationSeparator/>
+      </w:r>
+    </w:p>
+  </w:footnote>
+</w:footnotes>
 </file>
 
 <file path=word/numbering.xml><?xml version="1.0" encoding="utf-8"?>
@@ -5695,6 +5825,50 @@
       <w:szCs w:val="18"/>
     </w:rPr>
   </w:style>
+  <w:style w:type="paragraph" w:styleId="Header">
+    <w:name w:val="header"/>
+    <w:basedOn w:val="Normal"/>
+    <w:link w:val="HeaderChar"/>
+    <w:uiPriority w:val="99"/>
+    <w:unhideWhenUsed/>
+    <w:rsid w:val="007B5B00"/>
+    <w:pPr>
+      <w:tabs>
+        <w:tab w:val="center" w:pos="4680"/>
+        <w:tab w:val="right" w:pos="9360"/>
+      </w:tabs>
+      <w:spacing w:after="0" w:line="240" w:lineRule="auto"/>
+    </w:pPr>
+  </w:style>
+  <w:style w:type="character" w:customStyle="1" w:styleId="HeaderChar">
+    <w:name w:val="Header Char"/>
+    <w:basedOn w:val="DefaultParagraphFont"/>
+    <w:link w:val="Header"/>
+    <w:uiPriority w:val="99"/>
+    <w:rsid w:val="007B5B00"/>
+  </w:style>
+  <w:style w:type="paragraph" w:styleId="Footer">
+    <w:name w:val="footer"/>
+    <w:basedOn w:val="Normal"/>
+    <w:link w:val="FooterChar"/>
+    <w:uiPriority w:val="99"/>
+    <w:unhideWhenUsed/>
+    <w:rsid w:val="007B5B00"/>
+    <w:pPr>
+      <w:tabs>
+        <w:tab w:val="center" w:pos="4680"/>
+        <w:tab w:val="right" w:pos="9360"/>
+      </w:tabs>
+      <w:spacing w:after="0" w:line="240" w:lineRule="auto"/>
+    </w:pPr>
+  </w:style>
+  <w:style w:type="character" w:customStyle="1" w:styleId="FooterChar">
+    <w:name w:val="Footer Char"/>
+    <w:basedOn w:val="DefaultParagraphFont"/>
+    <w:link w:val="Footer"/>
+    <w:uiPriority w:val="99"/>
+    <w:rsid w:val="007B5B00"/>
+  </w:style>
 </w:styles>
 </file>
 

</xml_diff>